<commit_message>
finishing part of Blockus and FuntionalMap
</commit_message>
<xml_diff>
--- a/Let P.docx
+++ b/Let P.docx
@@ -1,6 +1,6 @@
 
 <file path=word/document.xml><?xml version="1.0" encoding="utf-8"?>
-<w:document xmlns:wpc="http://schemas.microsoft.com/office/word/2010/wordprocessingCanvas" xmlns:cx="http://schemas.microsoft.com/office/drawing/2014/chartex" xmlns:cx1="http://schemas.microsoft.com/office/drawing/2015/9/8/chartex" xmlns:cx2="http://schemas.microsoft.com/office/drawing/2015/10/21/chartex" xmlns:cx3="http://schemas.microsoft.com/office/drawing/2016/5/9/chartex" xmlns:cx4="http://schemas.microsoft.com/office/drawing/2016/5/10/chartex" xmlns:cx5="http://schemas.microsoft.com/office/drawing/2016/5/11/chartex" xmlns:cx6="http://schemas.microsoft.com/office/drawing/2016/5/12/chartex" xmlns:cx7="http://schemas.microsoft.com/office/drawing/2016/5/13/chartex" xmlns:cx8="http://schemas.microsoft.com/office/drawing/2016/5/14/chartex" xmlns:mc="http://schemas.openxmlformats.org/markup-compatibility/2006" xmlns:aink="http://schemas.microsoft.com/office/drawing/2016/ink" xmlns:am3d="http://schemas.microsoft.com/office/drawing/2017/model3d" xmlns:o="urn:schemas-microsoft-com:office:office" xmlns:oel="http://schemas.microsoft.com/office/2019/extlst" xmlns:r="http://schemas.openxmlformats.org/officeDocument/2006/relationships" xmlns:m="http://schemas.openxmlformats.org/officeDocument/2006/math" xmlns:v="urn:schemas-microsoft-com:vml" xmlns:wp14="http://schemas.microsoft.com/office/word/2010/wordprocessingDrawing" xmlns:wp="http://schemas.openxmlformats.org/drawingml/2006/wordprocessingDrawing" xmlns:w10="urn:schemas-microsoft-com:office:word" xmlns:w="http://schemas.openxmlformats.org/wordprocessingml/2006/main" xmlns:w14="http://schemas.microsoft.com/office/word/2010/wordml" xmlns:w15="http://schemas.microsoft.com/office/word/2012/wordml" xmlns:w16cex="http://schemas.microsoft.com/office/word/2018/wordml/cex" xmlns:w16cid="http://schemas.microsoft.com/office/word/2016/wordml/cid" xmlns:w16="http://schemas.microsoft.com/office/word/2018/wordml" xmlns:w16sdtdh="http://schemas.microsoft.com/office/word/2020/wordml/sdtdatahash" xmlns:w16se="http://schemas.microsoft.com/office/word/2015/wordml/symex" xmlns:wpg="http://schemas.microsoft.com/office/word/2010/wordprocessingGroup" xmlns:wpi="http://schemas.microsoft.com/office/word/2010/wordprocessingInk" xmlns:wne="http://schemas.microsoft.com/office/word/2006/wordml" xmlns:wps="http://schemas.microsoft.com/office/word/2010/wordprocessingShape" mc:Ignorable="w14 w15 w16se w16cid w16 w16cex w16sdtdh wp14">
+<w:document xmlns:wpc="http://schemas.microsoft.com/office/word/2010/wordprocessingCanvas" xmlns:cx="http://schemas.microsoft.com/office/drawing/2014/chartex" xmlns:cx1="http://schemas.microsoft.com/office/drawing/2015/9/8/chartex" xmlns:cx2="http://schemas.microsoft.com/office/drawing/2015/10/21/chartex" xmlns:cx3="http://schemas.microsoft.com/office/drawing/2016/5/9/chartex" xmlns:cx4="http://schemas.microsoft.com/office/drawing/2016/5/10/chartex" xmlns:cx5="http://schemas.microsoft.com/office/drawing/2016/5/11/chartex" xmlns:cx6="http://schemas.microsoft.com/office/drawing/2016/5/12/chartex" xmlns:cx7="http://schemas.microsoft.com/office/drawing/2016/5/13/chartex" xmlns:cx8="http://schemas.microsoft.com/office/drawing/2016/5/14/chartex" xmlns:mc="http://schemas.openxmlformats.org/markup-compatibility/2006" xmlns:aink="http://schemas.microsoft.com/office/drawing/2016/ink" xmlns:am3d="http://schemas.microsoft.com/office/drawing/2017/model3d" xmlns:o="urn:schemas-microsoft-com:office:office" xmlns:oel="http://schemas.microsoft.com/office/2019/extlst" xmlns:r="http://schemas.openxmlformats.org/officeDocument/2006/relationships" xmlns:m="http://schemas.openxmlformats.org/officeDocument/2006/math" xmlns:v="urn:schemas-microsoft-com:vml" xmlns:wp14="http://schemas.microsoft.com/office/word/2010/wordprocessingDrawing" xmlns:wp="http://schemas.openxmlformats.org/drawingml/2006/wordprocessingDrawing" xmlns:w10="urn:schemas-microsoft-com:office:word" xmlns:w="http://schemas.openxmlformats.org/wordprocessingml/2006/main" xmlns:w14="http://schemas.microsoft.com/office/word/2010/wordml" xmlns:w15="http://schemas.microsoft.com/office/word/2012/wordml" xmlns:w16cex="http://schemas.microsoft.com/office/word/2018/wordml/cex" xmlns:w16cid="http://schemas.microsoft.com/office/word/2016/wordml/cid" xmlns:w16="http://schemas.microsoft.com/office/word/2018/wordml" xmlns:w16du="http://schemas.microsoft.com/office/word/2023/wordml/word16du" xmlns:w16sdtdh="http://schemas.microsoft.com/office/word/2020/wordml/sdtdatahash" xmlns:w16se="http://schemas.microsoft.com/office/word/2015/wordml/symex" xmlns:wpg="http://schemas.microsoft.com/office/word/2010/wordprocessingGroup" xmlns:wpi="http://schemas.microsoft.com/office/word/2010/wordprocessingInk" xmlns:wne="http://schemas.microsoft.com/office/word/2006/wordml" xmlns:wps="http://schemas.microsoft.com/office/word/2010/wordprocessingShape" mc:Ignorable="w14 w15 w16se w16cid w16 w16cex w16sdtdh wp14">
   <w:body>
     <w:p>
       <w:pPr>
@@ -70,18 +70,7 @@
           <w:szCs w:val="24"/>
           <w:lang w:val="en-US"/>
         </w:rPr>
-        <w:t xml:space="preserve"> </w:t>
-      </w:r>
-      <w:r>
-        <w:rPr>
-          <w:rFonts w:ascii="Times New Roman" w:hAnsi="Times New Roman" w:cs="Times New Roman"/>
-          <w:b/>
-          <w:bCs/>
-          <w:sz w:val="24"/>
-          <w:szCs w:val="24"/>
-          <w:lang w:val="en-US"/>
-        </w:rPr>
-        <w:t>plus Zero n = n</w:t>
+        <w:t xml:space="preserve"> plus Zero n = n</w:t>
       </w:r>
       <w:r>
         <w:rPr>
@@ -1095,6 +1084,16 @@
           <w:lang w:val="en-US"/>
         </w:rPr>
       </w:pPr>
+      <w:r>
+        <w:rPr>
+          <w:rFonts w:ascii="Times New Roman" w:hAnsi="Times New Roman" w:cs="Times New Roman"/>
+          <w:color w:val="000000"/>
+          <w:sz w:val="24"/>
+          <w:szCs w:val="24"/>
+          <w:lang w:val="en-US"/>
+        </w:rPr>
+        <w:tab/>
+      </w:r>
     </w:p>
     <w:p>
       <w:pPr>

</xml_diff>

<commit_message>
Update trVariance include [] case, add report
</commit_message>
<xml_diff>
--- a/Let P.docx
+++ b/Let P.docx
@@ -6,14 +6,18 @@
       <w:pPr>
         <w:rPr>
           <w:rFonts w:ascii="Times New Roman" w:hAnsi="Times New Roman" w:cs="Times New Roman"/>
-          <w:sz w:val="24"/>
-          <w:szCs w:val="24"/>
-          <w:lang w:val="en-US"/>
-        </w:rPr>
-      </w:pPr>
-      <w:r>
-        <w:rPr>
-          <w:rFonts w:ascii="Times New Roman" w:hAnsi="Times New Roman" w:cs="Times New Roman"/>
+          <w:b/>
+          <w:bCs/>
+          <w:sz w:val="24"/>
+          <w:szCs w:val="24"/>
+          <w:lang w:val="en-US"/>
+        </w:rPr>
+      </w:pPr>
+      <w:r>
+        <w:rPr>
+          <w:rFonts w:ascii="Times New Roman" w:hAnsi="Times New Roman" w:cs="Times New Roman"/>
+          <w:b/>
+          <w:bCs/>
           <w:sz w:val="24"/>
           <w:szCs w:val="24"/>
           <w:lang w:val="en-US"/>
@@ -1057,15 +1061,19 @@
       <w:pPr>
         <w:rPr>
           <w:rFonts w:ascii="Times New Roman" w:hAnsi="Times New Roman" w:cs="Times New Roman"/>
-          <w:color w:val="000000"/>
-          <w:sz w:val="24"/>
-          <w:szCs w:val="24"/>
-          <w:lang w:val="en-US"/>
-        </w:rPr>
-      </w:pPr>
-      <w:r>
-        <w:rPr>
-          <w:rFonts w:ascii="Times New Roman" w:hAnsi="Times New Roman" w:cs="Times New Roman"/>
+          <w:b/>
+          <w:bCs/>
+          <w:color w:val="000000"/>
+          <w:sz w:val="24"/>
+          <w:szCs w:val="24"/>
+          <w:lang w:val="en-US"/>
+        </w:rPr>
+      </w:pPr>
+      <w:r>
+        <w:rPr>
+          <w:rFonts w:ascii="Times New Roman" w:hAnsi="Times New Roman" w:cs="Times New Roman"/>
+          <w:b/>
+          <w:bCs/>
           <w:color w:val="000000"/>
           <w:sz w:val="24"/>
           <w:szCs w:val="24"/>
@@ -1092,7 +1100,7 @@
           <w:szCs w:val="24"/>
           <w:lang w:val="en-US"/>
         </w:rPr>
-        <w:tab/>
+        <w:t xml:space="preserve">Let P(n) &lt;=&gt; plus m n = plus n m </w:t>
       </w:r>
     </w:p>
     <w:p>
@@ -1105,6 +1113,1513 @@
           <w:lang w:val="en-US"/>
         </w:rPr>
       </w:pPr>
+      <w:r>
+        <w:rPr>
+          <w:rFonts w:ascii="Times New Roman" w:hAnsi="Times New Roman" w:cs="Times New Roman"/>
+          <w:color w:val="000000"/>
+          <w:sz w:val="24"/>
+          <w:szCs w:val="24"/>
+          <w:lang w:val="en-US"/>
+        </w:rPr>
+        <w:t xml:space="preserve">For n, </w:t>
+      </w:r>
+      <w:proofErr w:type="gramStart"/>
+      <w:r>
+        <w:rPr>
+          <w:rFonts w:ascii="Times New Roman" w:hAnsi="Times New Roman" w:cs="Times New Roman"/>
+          <w:color w:val="000000"/>
+          <w:sz w:val="24"/>
+          <w:szCs w:val="24"/>
+          <w:lang w:val="en-US"/>
+        </w:rPr>
+        <w:t>m :</w:t>
+      </w:r>
+      <w:proofErr w:type="gramEnd"/>
+      <w:r>
+        <w:rPr>
+          <w:rFonts w:ascii="Times New Roman" w:hAnsi="Times New Roman" w:cs="Times New Roman"/>
+          <w:color w:val="000000"/>
+          <w:sz w:val="24"/>
+          <w:szCs w:val="24"/>
+          <w:lang w:val="en-US"/>
+        </w:rPr>
+        <w:t>: Nat</w:t>
+      </w:r>
+      <w:r>
+        <w:rPr>
+          <w:rFonts w:ascii="Times New Roman" w:hAnsi="Times New Roman" w:cs="Times New Roman"/>
+          <w:color w:val="000000"/>
+          <w:sz w:val="24"/>
+          <w:szCs w:val="24"/>
+          <w:lang w:val="en-US"/>
+        </w:rPr>
+        <w:t xml:space="preserve"> and presume plus n </w:t>
+      </w:r>
+      <w:proofErr w:type="spellStart"/>
+      <w:r>
+        <w:rPr>
+          <w:rFonts w:ascii="Times New Roman" w:hAnsi="Times New Roman" w:cs="Times New Roman"/>
+          <w:color w:val="000000"/>
+          <w:sz w:val="24"/>
+          <w:szCs w:val="24"/>
+          <w:lang w:val="en-US"/>
+        </w:rPr>
+        <w:t>Succ</w:t>
+      </w:r>
+      <w:proofErr w:type="spellEnd"/>
+      <w:r>
+        <w:rPr>
+          <w:rFonts w:ascii="Times New Roman" w:hAnsi="Times New Roman" w:cs="Times New Roman"/>
+          <w:color w:val="000000"/>
+          <w:sz w:val="24"/>
+          <w:szCs w:val="24"/>
+          <w:lang w:val="en-US"/>
+        </w:rPr>
+        <w:t xml:space="preserve">(m) = plus </w:t>
+      </w:r>
+      <w:proofErr w:type="spellStart"/>
+      <w:r>
+        <w:rPr>
+          <w:rFonts w:ascii="Times New Roman" w:hAnsi="Times New Roman" w:cs="Times New Roman"/>
+          <w:color w:val="000000"/>
+          <w:sz w:val="24"/>
+          <w:szCs w:val="24"/>
+          <w:lang w:val="en-US"/>
+        </w:rPr>
+        <w:t>Succ</w:t>
+      </w:r>
+      <w:proofErr w:type="spellEnd"/>
+      <w:r>
+        <w:rPr>
+          <w:rFonts w:ascii="Times New Roman" w:hAnsi="Times New Roman" w:cs="Times New Roman"/>
+          <w:color w:val="000000"/>
+          <w:sz w:val="24"/>
+          <w:szCs w:val="24"/>
+          <w:lang w:val="en-US"/>
+        </w:rPr>
+        <w:t>(n) m</w:t>
+      </w:r>
+    </w:p>
+    <w:p>
+      <w:pPr>
+        <w:rPr>
+          <w:rFonts w:ascii="Times New Roman" w:hAnsi="Times New Roman" w:cs="Times New Roman"/>
+          <w:b/>
+          <w:bCs/>
+          <w:color w:val="000000"/>
+          <w:sz w:val="24"/>
+          <w:szCs w:val="24"/>
+          <w:lang w:val="en-US"/>
+        </w:rPr>
+      </w:pPr>
+      <w:r>
+        <w:rPr>
+          <w:rFonts w:ascii="Times New Roman" w:hAnsi="Times New Roman" w:cs="Times New Roman"/>
+          <w:b/>
+          <w:bCs/>
+          <w:color w:val="000000"/>
+          <w:sz w:val="24"/>
+          <w:szCs w:val="24"/>
+          <w:lang w:val="en-US"/>
+        </w:rPr>
+        <w:t xml:space="preserve">Base case: </w:t>
+      </w:r>
+    </w:p>
+    <w:p>
+      <w:pPr>
+        <w:rPr>
+          <w:rFonts w:ascii="Times New Roman" w:hAnsi="Times New Roman" w:cs="Times New Roman"/>
+          <w:color w:val="000000"/>
+          <w:sz w:val="24"/>
+          <w:szCs w:val="24"/>
+          <w:lang w:val="en-US"/>
+        </w:rPr>
+      </w:pPr>
+      <w:r>
+        <w:rPr>
+          <w:rFonts w:ascii="Times New Roman" w:hAnsi="Times New Roman" w:cs="Times New Roman"/>
+          <w:color w:val="000000"/>
+          <w:sz w:val="24"/>
+          <w:szCs w:val="24"/>
+          <w:lang w:val="en-US"/>
+        </w:rPr>
+        <w:t xml:space="preserve">Let </w:t>
+      </w:r>
+      <w:proofErr w:type="gramStart"/>
+      <w:r>
+        <w:rPr>
+          <w:rFonts w:ascii="Times New Roman" w:hAnsi="Times New Roman" w:cs="Times New Roman"/>
+          <w:color w:val="000000"/>
+          <w:sz w:val="24"/>
+          <w:szCs w:val="24"/>
+          <w:lang w:val="en-US"/>
+        </w:rPr>
+        <w:t>P(</w:t>
+      </w:r>
+      <w:proofErr w:type="gramEnd"/>
+      <w:r>
+        <w:rPr>
+          <w:rFonts w:ascii="Times New Roman" w:hAnsi="Times New Roman" w:cs="Times New Roman"/>
+          <w:color w:val="000000"/>
+          <w:sz w:val="24"/>
+          <w:szCs w:val="24"/>
+          <w:lang w:val="en-US"/>
+        </w:rPr>
+        <w:t xml:space="preserve">0) &lt;=&gt; </w:t>
+      </w:r>
+      <w:r>
+        <w:rPr>
+          <w:rFonts w:ascii="Times New Roman" w:hAnsi="Times New Roman" w:cs="Times New Roman"/>
+          <w:color w:val="000000"/>
+          <w:sz w:val="24"/>
+          <w:szCs w:val="24"/>
+          <w:lang w:val="en-US"/>
+        </w:rPr>
+        <w:t>plus m Zero = plus Zero m</w:t>
+      </w:r>
+      <w:r>
+        <w:rPr>
+          <w:rFonts w:ascii="Times New Roman" w:hAnsi="Times New Roman" w:cs="Times New Roman"/>
+          <w:color w:val="000000"/>
+          <w:sz w:val="24"/>
+          <w:szCs w:val="24"/>
+          <w:lang w:val="en-US"/>
+        </w:rPr>
+        <w:t xml:space="preserve"> (substitute n with Zero).</w:t>
+      </w:r>
+    </w:p>
+    <w:p>
+      <w:pPr>
+        <w:rPr>
+          <w:rFonts w:ascii="Times New Roman" w:hAnsi="Times New Roman" w:cs="Times New Roman"/>
+          <w:color w:val="000000"/>
+          <w:sz w:val="24"/>
+          <w:szCs w:val="24"/>
+          <w:lang w:val="en-US"/>
+        </w:rPr>
+      </w:pPr>
+      <w:r>
+        <w:rPr>
+          <w:rFonts w:ascii="Times New Roman" w:hAnsi="Times New Roman" w:cs="Times New Roman"/>
+          <w:color w:val="000000"/>
+          <w:sz w:val="24"/>
+          <w:szCs w:val="24"/>
+          <w:lang w:val="en-US"/>
+        </w:rPr>
+        <w:t>LHS:</w:t>
+      </w:r>
+    </w:p>
+    <w:p>
+      <w:pPr>
+        <w:ind w:firstLine="720"/>
+        <w:rPr>
+          <w:rFonts w:ascii="Times New Roman" w:hAnsi="Times New Roman" w:cs="Times New Roman"/>
+          <w:color w:val="000000"/>
+          <w:sz w:val="24"/>
+          <w:szCs w:val="24"/>
+          <w:lang w:val="en-US"/>
+        </w:rPr>
+      </w:pPr>
+      <w:proofErr w:type="gramStart"/>
+      <w:r>
+        <w:rPr>
+          <w:rFonts w:ascii="Times New Roman" w:hAnsi="Times New Roman" w:cs="Times New Roman"/>
+          <w:color w:val="000000"/>
+          <w:sz w:val="24"/>
+          <w:szCs w:val="24"/>
+          <w:lang w:val="en-US"/>
+        </w:rPr>
+        <w:t>plus</w:t>
+      </w:r>
+      <w:proofErr w:type="gramEnd"/>
+      <w:r>
+        <w:rPr>
+          <w:rFonts w:ascii="Times New Roman" w:hAnsi="Times New Roman" w:cs="Times New Roman"/>
+          <w:color w:val="000000"/>
+          <w:sz w:val="24"/>
+          <w:szCs w:val="24"/>
+          <w:lang w:val="en-US"/>
+        </w:rPr>
+        <w:t xml:space="preserve"> </w:t>
+      </w:r>
+      <w:r>
+        <w:rPr>
+          <w:rFonts w:ascii="Times New Roman" w:hAnsi="Times New Roman" w:cs="Times New Roman"/>
+          <w:color w:val="000000"/>
+          <w:sz w:val="24"/>
+          <w:szCs w:val="24"/>
+          <w:lang w:val="en-US"/>
+        </w:rPr>
+        <w:t xml:space="preserve">m </w:t>
+      </w:r>
+      <w:r>
+        <w:rPr>
+          <w:rFonts w:ascii="Times New Roman" w:hAnsi="Times New Roman" w:cs="Times New Roman"/>
+          <w:color w:val="000000"/>
+          <w:sz w:val="24"/>
+          <w:szCs w:val="24"/>
+          <w:lang w:val="en-US"/>
+        </w:rPr>
+        <w:t xml:space="preserve">Zero </w:t>
+      </w:r>
+    </w:p>
+    <w:p>
+      <w:pPr>
+        <w:ind w:firstLine="720"/>
+        <w:rPr>
+          <w:rFonts w:ascii="Times New Roman" w:hAnsi="Times New Roman" w:cs="Times New Roman"/>
+          <w:color w:val="000000"/>
+          <w:sz w:val="24"/>
+          <w:szCs w:val="24"/>
+          <w:lang w:val="en-US"/>
+        </w:rPr>
+      </w:pPr>
+      <w:r>
+        <w:rPr>
+          <w:rFonts w:ascii="Times New Roman" w:hAnsi="Times New Roman" w:cs="Times New Roman"/>
+          <w:color w:val="000000"/>
+          <w:sz w:val="24"/>
+          <w:szCs w:val="24"/>
+          <w:lang w:val="en-US"/>
+        </w:rPr>
+        <w:t>= m</w:t>
+      </w:r>
+      <w:r>
+        <w:rPr>
+          <w:rFonts w:ascii="Times New Roman" w:hAnsi="Times New Roman" w:cs="Times New Roman"/>
+          <w:color w:val="000000"/>
+          <w:sz w:val="24"/>
+          <w:szCs w:val="24"/>
+          <w:lang w:val="en-US"/>
+        </w:rPr>
+        <w:tab/>
+      </w:r>
+      <w:r>
+        <w:rPr>
+          <w:rFonts w:ascii="Times New Roman" w:hAnsi="Times New Roman" w:cs="Times New Roman"/>
+          <w:color w:val="000000"/>
+          <w:sz w:val="24"/>
+          <w:szCs w:val="24"/>
+          <w:lang w:val="en-US"/>
+        </w:rPr>
+        <w:tab/>
+      </w:r>
+      <w:r>
+        <w:rPr>
+          <w:rFonts w:ascii="Times New Roman" w:hAnsi="Times New Roman" w:cs="Times New Roman"/>
+          <w:color w:val="000000"/>
+          <w:sz w:val="24"/>
+          <w:szCs w:val="24"/>
+          <w:lang w:val="en-US"/>
+        </w:rPr>
+        <w:tab/>
+      </w:r>
+      <w:r>
+        <w:rPr>
+          <w:rFonts w:ascii="Times New Roman" w:hAnsi="Times New Roman" w:cs="Times New Roman"/>
+          <w:color w:val="000000"/>
+          <w:sz w:val="24"/>
+          <w:szCs w:val="24"/>
+          <w:lang w:val="en-US"/>
+        </w:rPr>
+        <w:tab/>
+      </w:r>
+      <w:r>
+        <w:rPr>
+          <w:rFonts w:ascii="Times New Roman" w:hAnsi="Times New Roman" w:cs="Times New Roman"/>
+          <w:color w:val="000000"/>
+          <w:sz w:val="24"/>
+          <w:szCs w:val="24"/>
+          <w:lang w:val="en-US"/>
+        </w:rPr>
+        <w:tab/>
+      </w:r>
+      <w:r>
+        <w:rPr>
+          <w:rFonts w:ascii="Times New Roman" w:hAnsi="Times New Roman" w:cs="Times New Roman"/>
+          <w:color w:val="000000"/>
+          <w:sz w:val="24"/>
+          <w:szCs w:val="24"/>
+          <w:lang w:val="en-US"/>
+        </w:rPr>
+        <w:tab/>
+      </w:r>
+      <w:r>
+        <w:rPr>
+          <w:rFonts w:ascii="Times New Roman" w:hAnsi="Times New Roman" w:cs="Times New Roman"/>
+          <w:color w:val="000000"/>
+          <w:sz w:val="24"/>
+          <w:szCs w:val="24"/>
+          <w:lang w:val="en-US"/>
+        </w:rPr>
+        <w:tab/>
+        <w:t>line 3</w:t>
+      </w:r>
+    </w:p>
+    <w:p>
+      <w:pPr>
+        <w:ind w:firstLine="720"/>
+        <w:rPr>
+          <w:rFonts w:ascii="Times New Roman" w:hAnsi="Times New Roman" w:cs="Times New Roman"/>
+          <w:color w:val="000000"/>
+          <w:sz w:val="24"/>
+          <w:szCs w:val="24"/>
+          <w:lang w:val="en-US"/>
+        </w:rPr>
+      </w:pPr>
+      <w:r>
+        <w:rPr>
+          <w:rFonts w:ascii="Times New Roman" w:hAnsi="Times New Roman" w:cs="Times New Roman"/>
+          <w:color w:val="000000"/>
+          <w:sz w:val="24"/>
+          <w:szCs w:val="24"/>
+          <w:lang w:val="en-US"/>
+        </w:rPr>
+        <w:t xml:space="preserve">= </w:t>
+      </w:r>
+      <w:proofErr w:type="gramStart"/>
+      <w:r>
+        <w:rPr>
+          <w:rFonts w:ascii="Times New Roman" w:hAnsi="Times New Roman" w:cs="Times New Roman"/>
+          <w:color w:val="000000"/>
+          <w:sz w:val="24"/>
+          <w:szCs w:val="24"/>
+          <w:lang w:val="en-US"/>
+        </w:rPr>
+        <w:t>plus</w:t>
+      </w:r>
+      <w:proofErr w:type="gramEnd"/>
+      <w:r>
+        <w:rPr>
+          <w:rFonts w:ascii="Times New Roman" w:hAnsi="Times New Roman" w:cs="Times New Roman"/>
+          <w:color w:val="000000"/>
+          <w:sz w:val="24"/>
+          <w:szCs w:val="24"/>
+          <w:lang w:val="en-US"/>
+        </w:rPr>
+        <w:t xml:space="preserve"> Zero m</w:t>
+      </w:r>
+      <w:r>
+        <w:rPr>
+          <w:rFonts w:ascii="Times New Roman" w:hAnsi="Times New Roman" w:cs="Times New Roman"/>
+          <w:color w:val="000000"/>
+          <w:sz w:val="24"/>
+          <w:szCs w:val="24"/>
+          <w:lang w:val="en-US"/>
+        </w:rPr>
+        <w:tab/>
+      </w:r>
+      <w:r>
+        <w:rPr>
+          <w:rFonts w:ascii="Times New Roman" w:hAnsi="Times New Roman" w:cs="Times New Roman"/>
+          <w:color w:val="000000"/>
+          <w:sz w:val="24"/>
+          <w:szCs w:val="24"/>
+          <w:lang w:val="en-US"/>
+        </w:rPr>
+        <w:tab/>
+      </w:r>
+      <w:r>
+        <w:rPr>
+          <w:rFonts w:ascii="Times New Roman" w:hAnsi="Times New Roman" w:cs="Times New Roman"/>
+          <w:color w:val="000000"/>
+          <w:sz w:val="24"/>
+          <w:szCs w:val="24"/>
+          <w:lang w:val="en-US"/>
+        </w:rPr>
+        <w:tab/>
+      </w:r>
+      <w:r>
+        <w:rPr>
+          <w:rFonts w:ascii="Times New Roman" w:hAnsi="Times New Roman" w:cs="Times New Roman"/>
+          <w:color w:val="000000"/>
+          <w:sz w:val="24"/>
+          <w:szCs w:val="24"/>
+          <w:lang w:val="en-US"/>
+        </w:rPr>
+        <w:tab/>
+      </w:r>
+      <w:r>
+        <w:rPr>
+          <w:rFonts w:ascii="Times New Roman" w:hAnsi="Times New Roman" w:cs="Times New Roman"/>
+          <w:color w:val="000000"/>
+          <w:sz w:val="24"/>
+          <w:szCs w:val="24"/>
+          <w:lang w:val="en-US"/>
+        </w:rPr>
+        <w:tab/>
+      </w:r>
+      <w:r>
+        <w:rPr>
+          <w:rFonts w:ascii="Times New Roman" w:hAnsi="Times New Roman" w:cs="Times New Roman"/>
+          <w:color w:val="000000"/>
+          <w:sz w:val="24"/>
+          <w:szCs w:val="24"/>
+          <w:lang w:val="en-US"/>
+        </w:rPr>
+        <w:tab/>
+      </w:r>
+      <w:r>
+        <w:rPr>
+          <w:rFonts w:ascii="Times New Roman" w:hAnsi="Times New Roman" w:cs="Times New Roman"/>
+          <w:color w:val="000000"/>
+          <w:sz w:val="24"/>
+          <w:szCs w:val="24"/>
+          <w:lang w:val="en-US"/>
+        </w:rPr>
+        <w:t xml:space="preserve">proved in Question 10. </w:t>
+      </w:r>
+    </w:p>
+    <w:p>
+      <w:pPr>
+        <w:rPr>
+          <w:rFonts w:ascii="Times New Roman" w:hAnsi="Times New Roman" w:cs="Times New Roman"/>
+          <w:color w:val="000000"/>
+          <w:sz w:val="24"/>
+          <w:szCs w:val="24"/>
+          <w:lang w:val="en-US"/>
+        </w:rPr>
+      </w:pPr>
+      <w:r>
+        <w:rPr>
+          <w:rFonts w:ascii="Times New Roman" w:hAnsi="Times New Roman" w:cs="Times New Roman"/>
+          <w:color w:val="000000"/>
+          <w:sz w:val="24"/>
+          <w:szCs w:val="24"/>
+          <w:lang w:val="en-US"/>
+        </w:rPr>
+        <w:t xml:space="preserve">Thus, </w:t>
+      </w:r>
+      <w:proofErr w:type="gramStart"/>
+      <w:r>
+        <w:rPr>
+          <w:rFonts w:ascii="Times New Roman" w:hAnsi="Times New Roman" w:cs="Times New Roman"/>
+          <w:color w:val="000000"/>
+          <w:sz w:val="24"/>
+          <w:szCs w:val="24"/>
+          <w:lang w:val="en-US"/>
+        </w:rPr>
+        <w:t>P(</w:t>
+      </w:r>
+      <w:proofErr w:type="gramEnd"/>
+      <w:r>
+        <w:rPr>
+          <w:rFonts w:ascii="Times New Roman" w:hAnsi="Times New Roman" w:cs="Times New Roman"/>
+          <w:color w:val="000000"/>
+          <w:sz w:val="24"/>
+          <w:szCs w:val="24"/>
+          <w:lang w:val="en-US"/>
+        </w:rPr>
+        <w:t>0)</w:t>
+      </w:r>
+      <w:r>
+        <w:rPr>
+          <w:rFonts w:ascii="Times New Roman" w:hAnsi="Times New Roman" w:cs="Times New Roman"/>
+          <w:color w:val="000000"/>
+          <w:sz w:val="24"/>
+          <w:szCs w:val="24"/>
+          <w:lang w:val="en-US"/>
+        </w:rPr>
+        <w:t>.</w:t>
+      </w:r>
+    </w:p>
+    <w:p>
+      <w:pPr>
+        <w:rPr>
+          <w:rFonts w:ascii="Times New Roman" w:hAnsi="Times New Roman" w:cs="Times New Roman"/>
+          <w:color w:val="000000"/>
+          <w:sz w:val="24"/>
+          <w:szCs w:val="24"/>
+          <w:lang w:val="en-US"/>
+        </w:rPr>
+      </w:pPr>
+      <w:r>
+        <w:rPr>
+          <w:rFonts w:ascii="Times New Roman" w:hAnsi="Times New Roman" w:cs="Times New Roman"/>
+          <w:b/>
+          <w:bCs/>
+          <w:color w:val="000000"/>
+          <w:sz w:val="24"/>
+          <w:szCs w:val="24"/>
+          <w:lang w:val="en-US"/>
+        </w:rPr>
+        <w:t>Inductive hypothesis</w:t>
+      </w:r>
+      <w:r>
+        <w:rPr>
+          <w:rFonts w:ascii="Times New Roman" w:hAnsi="Times New Roman" w:cs="Times New Roman"/>
+          <w:color w:val="000000"/>
+          <w:sz w:val="24"/>
+          <w:szCs w:val="24"/>
+          <w:lang w:val="en-US"/>
+        </w:rPr>
+        <w:t>:</w:t>
+      </w:r>
+      <w:r>
+        <w:rPr>
+          <w:rFonts w:ascii="Times New Roman" w:hAnsi="Times New Roman" w:cs="Times New Roman"/>
+          <w:color w:val="000000"/>
+          <w:sz w:val="24"/>
+          <w:szCs w:val="24"/>
+          <w:lang w:val="en-US"/>
+        </w:rPr>
+        <w:t xml:space="preserve"> a</w:t>
+      </w:r>
+      <w:r>
+        <w:rPr>
+          <w:rFonts w:ascii="Times New Roman" w:hAnsi="Times New Roman" w:cs="Times New Roman"/>
+          <w:color w:val="000000"/>
+          <w:sz w:val="24"/>
+          <w:szCs w:val="24"/>
+          <w:lang w:val="en-US"/>
+        </w:rPr>
+        <w:t xml:space="preserve">ssume </w:t>
+      </w:r>
+      <w:r>
+        <w:rPr>
+          <w:rFonts w:ascii="Times New Roman" w:hAnsi="Times New Roman" w:cs="Times New Roman"/>
+          <w:color w:val="000000"/>
+          <w:sz w:val="24"/>
+          <w:szCs w:val="24"/>
+          <w:lang w:val="en-US"/>
+        </w:rPr>
+        <w:t>p</w:t>
+      </w:r>
+      <w:r>
+        <w:rPr>
+          <w:rFonts w:ascii="Times New Roman" w:hAnsi="Times New Roman" w:cs="Times New Roman"/>
+          <w:color w:val="000000"/>
+          <w:sz w:val="24"/>
+          <w:szCs w:val="24"/>
+          <w:lang w:val="en-US"/>
+        </w:rPr>
+        <w:t>lus n m = plus m n</w:t>
+      </w:r>
+      <w:r>
+        <w:rPr>
+          <w:rFonts w:ascii="Times New Roman" w:hAnsi="Times New Roman" w:cs="Times New Roman"/>
+          <w:color w:val="000000"/>
+          <w:sz w:val="24"/>
+          <w:szCs w:val="24"/>
+          <w:lang w:val="en-US"/>
+        </w:rPr>
+        <w:t xml:space="preserve">, consider </w:t>
+      </w:r>
+      <w:proofErr w:type="gramStart"/>
+      <w:r>
+        <w:rPr>
+          <w:rFonts w:ascii="Times New Roman" w:hAnsi="Times New Roman" w:cs="Times New Roman"/>
+          <w:color w:val="000000"/>
+          <w:sz w:val="24"/>
+          <w:szCs w:val="24"/>
+          <w:lang w:val="en-US"/>
+        </w:rPr>
+        <w:t>P(</w:t>
+      </w:r>
+      <w:proofErr w:type="gramEnd"/>
+      <w:r>
+        <w:rPr>
+          <w:rFonts w:ascii="Times New Roman" w:hAnsi="Times New Roman" w:cs="Times New Roman"/>
+          <w:color w:val="000000"/>
+          <w:sz w:val="24"/>
+          <w:szCs w:val="24"/>
+          <w:lang w:val="en-US"/>
+        </w:rPr>
+        <w:t>n</w:t>
+      </w:r>
+      <w:r>
+        <w:rPr>
+          <w:rFonts w:ascii="Times New Roman" w:hAnsi="Times New Roman" w:cs="Times New Roman"/>
+          <w:color w:val="000000"/>
+          <w:sz w:val="24"/>
+          <w:szCs w:val="24"/>
+          <w:lang w:val="en-US"/>
+        </w:rPr>
+        <w:t xml:space="preserve"> +1</w:t>
+      </w:r>
+      <w:r>
+        <w:rPr>
+          <w:rFonts w:ascii="Times New Roman" w:hAnsi="Times New Roman" w:cs="Times New Roman"/>
+          <w:color w:val="000000"/>
+          <w:sz w:val="24"/>
+          <w:szCs w:val="24"/>
+          <w:lang w:val="en-US"/>
+        </w:rPr>
+        <w:t>)</w:t>
+      </w:r>
+      <w:r>
+        <w:rPr>
+          <w:rFonts w:ascii="Times New Roman" w:hAnsi="Times New Roman" w:cs="Times New Roman"/>
+          <w:color w:val="000000"/>
+          <w:sz w:val="24"/>
+          <w:szCs w:val="24"/>
+          <w:lang w:val="en-US"/>
+        </w:rPr>
+        <w:t xml:space="preserve"> &lt;=&gt; p</w:t>
+      </w:r>
+      <w:r>
+        <w:rPr>
+          <w:rFonts w:ascii="Times New Roman" w:hAnsi="Times New Roman" w:cs="Times New Roman"/>
+          <w:color w:val="000000"/>
+          <w:sz w:val="24"/>
+          <w:szCs w:val="24"/>
+          <w:lang w:val="en-US"/>
+        </w:rPr>
+        <w:t xml:space="preserve">lus m </w:t>
+      </w:r>
+      <w:r>
+        <w:rPr>
+          <w:rFonts w:ascii="Times New Roman" w:hAnsi="Times New Roman" w:cs="Times New Roman"/>
+          <w:color w:val="000000"/>
+          <w:sz w:val="24"/>
+          <w:szCs w:val="24"/>
+          <w:lang w:val="en-US"/>
+        </w:rPr>
+        <w:t>(</w:t>
+      </w:r>
+      <w:proofErr w:type="spellStart"/>
+      <w:r>
+        <w:rPr>
+          <w:rFonts w:ascii="Times New Roman" w:hAnsi="Times New Roman" w:cs="Times New Roman"/>
+          <w:color w:val="000000"/>
+          <w:sz w:val="24"/>
+          <w:szCs w:val="24"/>
+          <w:lang w:val="en-US"/>
+        </w:rPr>
+        <w:t>S</w:t>
+      </w:r>
+      <w:r>
+        <w:rPr>
+          <w:rFonts w:ascii="Times New Roman" w:hAnsi="Times New Roman" w:cs="Times New Roman"/>
+          <w:color w:val="000000"/>
+          <w:sz w:val="24"/>
+          <w:szCs w:val="24"/>
+          <w:lang w:val="en-US"/>
+        </w:rPr>
+        <w:t>ucc</w:t>
+      </w:r>
+      <w:proofErr w:type="spellEnd"/>
+      <w:r>
+        <w:rPr>
+          <w:rFonts w:ascii="Times New Roman" w:hAnsi="Times New Roman" w:cs="Times New Roman"/>
+          <w:color w:val="000000"/>
+          <w:sz w:val="24"/>
+          <w:szCs w:val="24"/>
+          <w:lang w:val="en-US"/>
+        </w:rPr>
+        <w:t xml:space="preserve"> </w:t>
+      </w:r>
+      <w:r>
+        <w:rPr>
+          <w:rFonts w:ascii="Times New Roman" w:hAnsi="Times New Roman" w:cs="Times New Roman"/>
+          <w:color w:val="000000"/>
+          <w:sz w:val="24"/>
+          <w:szCs w:val="24"/>
+          <w:lang w:val="en-US"/>
+        </w:rPr>
+        <w:t xml:space="preserve">n) </w:t>
+      </w:r>
+      <w:r>
+        <w:rPr>
+          <w:rFonts w:ascii="Times New Roman" w:hAnsi="Times New Roman" w:cs="Times New Roman"/>
+          <w:color w:val="000000"/>
+          <w:sz w:val="24"/>
+          <w:szCs w:val="24"/>
+          <w:lang w:val="en-US"/>
+        </w:rPr>
+        <w:t xml:space="preserve">= plus </w:t>
+      </w:r>
+      <w:r>
+        <w:rPr>
+          <w:rFonts w:ascii="Times New Roman" w:hAnsi="Times New Roman" w:cs="Times New Roman"/>
+          <w:color w:val="000000"/>
+          <w:sz w:val="24"/>
+          <w:szCs w:val="24"/>
+          <w:lang w:val="en-US"/>
+        </w:rPr>
+        <w:t>(</w:t>
+      </w:r>
+      <w:proofErr w:type="spellStart"/>
+      <w:r>
+        <w:rPr>
+          <w:rFonts w:ascii="Times New Roman" w:hAnsi="Times New Roman" w:cs="Times New Roman"/>
+          <w:color w:val="000000"/>
+          <w:sz w:val="24"/>
+          <w:szCs w:val="24"/>
+          <w:lang w:val="en-US"/>
+        </w:rPr>
+        <w:t>Succ</w:t>
+      </w:r>
+      <w:proofErr w:type="spellEnd"/>
+      <w:r>
+        <w:rPr>
+          <w:rFonts w:ascii="Times New Roman" w:hAnsi="Times New Roman" w:cs="Times New Roman"/>
+          <w:color w:val="000000"/>
+          <w:sz w:val="24"/>
+          <w:szCs w:val="24"/>
+          <w:lang w:val="en-US"/>
+        </w:rPr>
+        <w:t xml:space="preserve"> n)</w:t>
+      </w:r>
+      <w:r>
+        <w:rPr>
+          <w:rFonts w:ascii="Times New Roman" w:hAnsi="Times New Roman" w:cs="Times New Roman"/>
+          <w:color w:val="000000"/>
+          <w:sz w:val="24"/>
+          <w:szCs w:val="24"/>
+          <w:lang w:val="en-US"/>
+        </w:rPr>
+        <w:t xml:space="preserve"> </w:t>
+      </w:r>
+      <w:r>
+        <w:rPr>
+          <w:rFonts w:ascii="Times New Roman" w:hAnsi="Times New Roman" w:cs="Times New Roman"/>
+          <w:color w:val="000000"/>
+          <w:sz w:val="24"/>
+          <w:szCs w:val="24"/>
+          <w:lang w:val="en-US"/>
+        </w:rPr>
+        <w:t>m</w:t>
+      </w:r>
+      <w:r>
+        <w:rPr>
+          <w:rFonts w:ascii="Times New Roman" w:hAnsi="Times New Roman" w:cs="Times New Roman"/>
+          <w:color w:val="000000"/>
+          <w:sz w:val="24"/>
+          <w:szCs w:val="24"/>
+          <w:lang w:val="en-US"/>
+        </w:rPr>
+        <w:t>. We have:</w:t>
+      </w:r>
+    </w:p>
+    <w:p>
+      <w:pPr>
+        <w:rPr>
+          <w:rFonts w:ascii="Times New Roman" w:hAnsi="Times New Roman" w:cs="Times New Roman"/>
+          <w:color w:val="000000"/>
+          <w:sz w:val="24"/>
+          <w:szCs w:val="24"/>
+          <w:lang w:val="en-US"/>
+        </w:rPr>
+      </w:pPr>
+      <w:r>
+        <w:rPr>
+          <w:rFonts w:ascii="Times New Roman" w:hAnsi="Times New Roman" w:cs="Times New Roman"/>
+          <w:color w:val="000000"/>
+          <w:sz w:val="24"/>
+          <w:szCs w:val="24"/>
+          <w:lang w:val="en-US"/>
+        </w:rPr>
+        <w:t>LHS</w:t>
+      </w:r>
+      <w:r>
+        <w:rPr>
+          <w:rFonts w:ascii="Times New Roman" w:hAnsi="Times New Roman" w:cs="Times New Roman"/>
+          <w:color w:val="000000"/>
+          <w:sz w:val="24"/>
+          <w:szCs w:val="24"/>
+          <w:lang w:val="en-US"/>
+        </w:rPr>
+        <w:t>:</w:t>
+      </w:r>
+    </w:p>
+    <w:p>
+      <w:pPr>
+        <w:rPr>
+          <w:rFonts w:ascii="Times New Roman" w:hAnsi="Times New Roman" w:cs="Times New Roman"/>
+          <w:color w:val="000000"/>
+          <w:sz w:val="24"/>
+          <w:szCs w:val="24"/>
+          <w:lang w:val="en-US"/>
+        </w:rPr>
+      </w:pPr>
+      <w:proofErr w:type="gramStart"/>
+      <w:r>
+        <w:rPr>
+          <w:rFonts w:ascii="Times New Roman" w:hAnsi="Times New Roman" w:cs="Times New Roman"/>
+          <w:color w:val="000000"/>
+          <w:sz w:val="24"/>
+          <w:szCs w:val="24"/>
+          <w:lang w:val="en-US"/>
+        </w:rPr>
+        <w:t>p</w:t>
+      </w:r>
+      <w:r>
+        <w:rPr>
+          <w:rFonts w:ascii="Times New Roman" w:hAnsi="Times New Roman" w:cs="Times New Roman"/>
+          <w:color w:val="000000"/>
+          <w:sz w:val="24"/>
+          <w:szCs w:val="24"/>
+          <w:lang w:val="en-US"/>
+        </w:rPr>
+        <w:t>lus</w:t>
+      </w:r>
+      <w:proofErr w:type="gramEnd"/>
+      <w:r>
+        <w:rPr>
+          <w:rFonts w:ascii="Times New Roman" w:hAnsi="Times New Roman" w:cs="Times New Roman"/>
+          <w:color w:val="000000"/>
+          <w:sz w:val="24"/>
+          <w:szCs w:val="24"/>
+          <w:lang w:val="en-US"/>
+        </w:rPr>
+        <w:t xml:space="preserve"> m </w:t>
+      </w:r>
+      <w:r>
+        <w:rPr>
+          <w:rFonts w:ascii="Times New Roman" w:hAnsi="Times New Roman" w:cs="Times New Roman"/>
+          <w:color w:val="000000"/>
+          <w:sz w:val="24"/>
+          <w:szCs w:val="24"/>
+          <w:lang w:val="en-US"/>
+        </w:rPr>
+        <w:t>(</w:t>
+      </w:r>
+      <w:proofErr w:type="spellStart"/>
+      <w:r>
+        <w:rPr>
+          <w:rFonts w:ascii="Times New Roman" w:hAnsi="Times New Roman" w:cs="Times New Roman"/>
+          <w:color w:val="000000"/>
+          <w:sz w:val="24"/>
+          <w:szCs w:val="24"/>
+          <w:lang w:val="en-US"/>
+        </w:rPr>
+        <w:t>Succ</w:t>
+      </w:r>
+      <w:proofErr w:type="spellEnd"/>
+      <w:r>
+        <w:rPr>
+          <w:rFonts w:ascii="Times New Roman" w:hAnsi="Times New Roman" w:cs="Times New Roman"/>
+          <w:color w:val="000000"/>
+          <w:sz w:val="24"/>
+          <w:szCs w:val="24"/>
+          <w:lang w:val="en-US"/>
+        </w:rPr>
+        <w:t xml:space="preserve"> </w:t>
+      </w:r>
+      <w:r>
+        <w:rPr>
+          <w:rFonts w:ascii="Times New Roman" w:hAnsi="Times New Roman" w:cs="Times New Roman"/>
+          <w:color w:val="000000"/>
+          <w:sz w:val="24"/>
+          <w:szCs w:val="24"/>
+          <w:lang w:val="en-US"/>
+        </w:rPr>
+        <w:t>n)</w:t>
+      </w:r>
+    </w:p>
+    <w:p>
+      <w:pPr>
+        <w:rPr>
+          <w:rFonts w:ascii="Times New Roman" w:hAnsi="Times New Roman" w:cs="Times New Roman"/>
+          <w:color w:val="000000"/>
+          <w:sz w:val="24"/>
+          <w:szCs w:val="24"/>
+          <w:lang w:val="en-US"/>
+        </w:rPr>
+      </w:pPr>
+      <w:r>
+        <w:rPr>
+          <w:rFonts w:ascii="Times New Roman" w:hAnsi="Times New Roman" w:cs="Times New Roman"/>
+          <w:color w:val="000000"/>
+          <w:sz w:val="24"/>
+          <w:szCs w:val="24"/>
+          <w:lang w:val="en-US"/>
+        </w:rPr>
+        <w:t xml:space="preserve">= </w:t>
+      </w:r>
+      <w:proofErr w:type="spellStart"/>
+      <w:r>
+        <w:rPr>
+          <w:rFonts w:ascii="Times New Roman" w:hAnsi="Times New Roman" w:cs="Times New Roman"/>
+          <w:color w:val="000000"/>
+          <w:sz w:val="24"/>
+          <w:szCs w:val="24"/>
+          <w:lang w:val="en-US"/>
+        </w:rPr>
+        <w:t>Succ</w:t>
+      </w:r>
+      <w:proofErr w:type="spellEnd"/>
+      <w:r>
+        <w:rPr>
+          <w:rFonts w:ascii="Times New Roman" w:hAnsi="Times New Roman" w:cs="Times New Roman"/>
+          <w:color w:val="000000"/>
+          <w:sz w:val="24"/>
+          <w:szCs w:val="24"/>
+          <w:lang w:val="en-US"/>
+        </w:rPr>
+        <w:t xml:space="preserve"> (plus m n)</w:t>
+      </w:r>
+      <w:r>
+        <w:rPr>
+          <w:rFonts w:ascii="Times New Roman" w:hAnsi="Times New Roman" w:cs="Times New Roman"/>
+          <w:color w:val="000000"/>
+          <w:sz w:val="24"/>
+          <w:szCs w:val="24"/>
+          <w:lang w:val="en-US"/>
+        </w:rPr>
+        <w:tab/>
+      </w:r>
+      <w:r>
+        <w:rPr>
+          <w:rFonts w:ascii="Times New Roman" w:hAnsi="Times New Roman" w:cs="Times New Roman"/>
+          <w:color w:val="000000"/>
+          <w:sz w:val="24"/>
+          <w:szCs w:val="24"/>
+          <w:lang w:val="en-US"/>
+        </w:rPr>
+        <w:tab/>
+      </w:r>
+      <w:r>
+        <w:rPr>
+          <w:rFonts w:ascii="Times New Roman" w:hAnsi="Times New Roman" w:cs="Times New Roman"/>
+          <w:color w:val="000000"/>
+          <w:sz w:val="24"/>
+          <w:szCs w:val="24"/>
+          <w:lang w:val="en-US"/>
+        </w:rPr>
+        <w:tab/>
+      </w:r>
+      <w:r>
+        <w:rPr>
+          <w:rFonts w:ascii="Times New Roman" w:hAnsi="Times New Roman" w:cs="Times New Roman"/>
+          <w:color w:val="000000"/>
+          <w:sz w:val="24"/>
+          <w:szCs w:val="24"/>
+          <w:lang w:val="en-US"/>
+        </w:rPr>
+        <w:tab/>
+      </w:r>
+      <w:r>
+        <w:rPr>
+          <w:rFonts w:ascii="Times New Roman" w:hAnsi="Times New Roman" w:cs="Times New Roman"/>
+          <w:color w:val="000000"/>
+          <w:sz w:val="24"/>
+          <w:szCs w:val="24"/>
+          <w:lang w:val="en-US"/>
+        </w:rPr>
+        <w:tab/>
+      </w:r>
+      <w:r>
+        <w:rPr>
+          <w:rFonts w:ascii="Times New Roman" w:hAnsi="Times New Roman" w:cs="Times New Roman"/>
+          <w:color w:val="000000"/>
+          <w:sz w:val="24"/>
+          <w:szCs w:val="24"/>
+          <w:lang w:val="en-US"/>
+        </w:rPr>
+        <w:tab/>
+      </w:r>
+      <w:r>
+        <w:rPr>
+          <w:rFonts w:ascii="Times New Roman" w:hAnsi="Times New Roman" w:cs="Times New Roman"/>
+          <w:color w:val="000000"/>
+          <w:sz w:val="24"/>
+          <w:szCs w:val="24"/>
+          <w:lang w:val="en-US"/>
+        </w:rPr>
+        <w:t>line 4</w:t>
+      </w:r>
+    </w:p>
+    <w:p>
+      <w:pPr>
+        <w:rPr>
+          <w:rFonts w:ascii="Times New Roman" w:hAnsi="Times New Roman" w:cs="Times New Roman"/>
+          <w:color w:val="000000"/>
+          <w:sz w:val="24"/>
+          <w:szCs w:val="24"/>
+          <w:lang w:val="en-US"/>
+        </w:rPr>
+      </w:pPr>
+      <w:r>
+        <w:rPr>
+          <w:rFonts w:ascii="Times New Roman" w:hAnsi="Times New Roman" w:cs="Times New Roman"/>
+          <w:color w:val="000000"/>
+          <w:sz w:val="24"/>
+          <w:szCs w:val="24"/>
+          <w:lang w:val="en-US"/>
+        </w:rPr>
+        <w:t xml:space="preserve">= </w:t>
+      </w:r>
+      <w:proofErr w:type="spellStart"/>
+      <w:r>
+        <w:rPr>
+          <w:rFonts w:ascii="Times New Roman" w:hAnsi="Times New Roman" w:cs="Times New Roman"/>
+          <w:color w:val="000000"/>
+          <w:sz w:val="24"/>
+          <w:szCs w:val="24"/>
+          <w:lang w:val="en-US"/>
+        </w:rPr>
+        <w:t>Succ</w:t>
+      </w:r>
+      <w:proofErr w:type="spellEnd"/>
+      <w:r>
+        <w:rPr>
+          <w:rFonts w:ascii="Times New Roman" w:hAnsi="Times New Roman" w:cs="Times New Roman"/>
+          <w:color w:val="000000"/>
+          <w:sz w:val="24"/>
+          <w:szCs w:val="24"/>
+          <w:lang w:val="en-US"/>
+        </w:rPr>
+        <w:t xml:space="preserve"> (plus n m)</w:t>
+      </w:r>
+      <w:r>
+        <w:rPr>
+          <w:rFonts w:ascii="Times New Roman" w:hAnsi="Times New Roman" w:cs="Times New Roman"/>
+          <w:color w:val="000000"/>
+          <w:sz w:val="24"/>
+          <w:szCs w:val="24"/>
+          <w:lang w:val="en-US"/>
+        </w:rPr>
+        <w:tab/>
+      </w:r>
+      <w:r>
+        <w:rPr>
+          <w:rFonts w:ascii="Times New Roman" w:hAnsi="Times New Roman" w:cs="Times New Roman"/>
+          <w:color w:val="000000"/>
+          <w:sz w:val="24"/>
+          <w:szCs w:val="24"/>
+          <w:lang w:val="en-US"/>
+        </w:rPr>
+        <w:tab/>
+      </w:r>
+      <w:r>
+        <w:rPr>
+          <w:rFonts w:ascii="Times New Roman" w:hAnsi="Times New Roman" w:cs="Times New Roman"/>
+          <w:color w:val="000000"/>
+          <w:sz w:val="24"/>
+          <w:szCs w:val="24"/>
+          <w:lang w:val="en-US"/>
+        </w:rPr>
+        <w:tab/>
+      </w:r>
+      <w:r>
+        <w:rPr>
+          <w:rFonts w:ascii="Times New Roman" w:hAnsi="Times New Roman" w:cs="Times New Roman"/>
+          <w:color w:val="000000"/>
+          <w:sz w:val="24"/>
+          <w:szCs w:val="24"/>
+          <w:lang w:val="en-US"/>
+        </w:rPr>
+        <w:tab/>
+      </w:r>
+      <w:r>
+        <w:rPr>
+          <w:rFonts w:ascii="Times New Roman" w:hAnsi="Times New Roman" w:cs="Times New Roman"/>
+          <w:color w:val="000000"/>
+          <w:sz w:val="24"/>
+          <w:szCs w:val="24"/>
+          <w:lang w:val="en-US"/>
+        </w:rPr>
+        <w:tab/>
+      </w:r>
+      <w:r>
+        <w:rPr>
+          <w:rFonts w:ascii="Times New Roman" w:hAnsi="Times New Roman" w:cs="Times New Roman"/>
+          <w:color w:val="000000"/>
+          <w:sz w:val="24"/>
+          <w:szCs w:val="24"/>
+          <w:lang w:val="en-US"/>
+        </w:rPr>
+        <w:tab/>
+        <w:t>I</w:t>
+      </w:r>
+      <w:r>
+        <w:rPr>
+          <w:rFonts w:ascii="Times New Roman" w:hAnsi="Times New Roman" w:cs="Times New Roman"/>
+          <w:color w:val="000000"/>
+          <w:sz w:val="24"/>
+          <w:szCs w:val="24"/>
+          <w:lang w:val="en-US"/>
+        </w:rPr>
+        <w:t>nductive hypothesis</w:t>
+      </w:r>
+    </w:p>
+    <w:p>
+      <w:pPr>
+        <w:rPr>
+          <w:rFonts w:ascii="Times New Roman" w:hAnsi="Times New Roman" w:cs="Times New Roman"/>
+          <w:color w:val="000000"/>
+          <w:sz w:val="24"/>
+          <w:szCs w:val="24"/>
+          <w:lang w:val="en-US"/>
+        </w:rPr>
+      </w:pPr>
+      <w:r>
+        <w:rPr>
+          <w:rFonts w:ascii="Times New Roman" w:hAnsi="Times New Roman" w:cs="Times New Roman"/>
+          <w:color w:val="000000"/>
+          <w:sz w:val="24"/>
+          <w:szCs w:val="24"/>
+          <w:lang w:val="en-US"/>
+        </w:rPr>
+        <w:lastRenderedPageBreak/>
+        <w:t xml:space="preserve">= </w:t>
+      </w:r>
+      <w:proofErr w:type="gramStart"/>
+      <w:r>
+        <w:rPr>
+          <w:rFonts w:ascii="Times New Roman" w:hAnsi="Times New Roman" w:cs="Times New Roman"/>
+          <w:color w:val="000000"/>
+          <w:sz w:val="24"/>
+          <w:szCs w:val="24"/>
+          <w:lang w:val="en-US"/>
+        </w:rPr>
+        <w:t>plus</w:t>
+      </w:r>
+      <w:proofErr w:type="gramEnd"/>
+      <w:r>
+        <w:rPr>
+          <w:rFonts w:ascii="Times New Roman" w:hAnsi="Times New Roman" w:cs="Times New Roman"/>
+          <w:color w:val="000000"/>
+          <w:sz w:val="24"/>
+          <w:szCs w:val="24"/>
+          <w:lang w:val="en-US"/>
+        </w:rPr>
+        <w:t xml:space="preserve"> n</w:t>
+      </w:r>
+      <w:r>
+        <w:rPr>
+          <w:rFonts w:ascii="Times New Roman" w:hAnsi="Times New Roman" w:cs="Times New Roman"/>
+          <w:color w:val="000000"/>
+          <w:sz w:val="24"/>
+          <w:szCs w:val="24"/>
+          <w:lang w:val="en-US"/>
+        </w:rPr>
+        <w:t xml:space="preserve"> (</w:t>
+      </w:r>
+      <w:proofErr w:type="spellStart"/>
+      <w:r>
+        <w:rPr>
+          <w:rFonts w:ascii="Times New Roman" w:hAnsi="Times New Roman" w:cs="Times New Roman"/>
+          <w:color w:val="000000"/>
+          <w:sz w:val="24"/>
+          <w:szCs w:val="24"/>
+          <w:lang w:val="en-US"/>
+        </w:rPr>
+        <w:t>Succ</w:t>
+      </w:r>
+      <w:proofErr w:type="spellEnd"/>
+      <w:r>
+        <w:rPr>
+          <w:rFonts w:ascii="Times New Roman" w:hAnsi="Times New Roman" w:cs="Times New Roman"/>
+          <w:color w:val="000000"/>
+          <w:sz w:val="24"/>
+          <w:szCs w:val="24"/>
+          <w:lang w:val="en-US"/>
+        </w:rPr>
+        <w:t xml:space="preserve"> m)</w:t>
+      </w:r>
+      <w:r>
+        <w:rPr>
+          <w:rFonts w:ascii="Times New Roman" w:hAnsi="Times New Roman" w:cs="Times New Roman"/>
+          <w:color w:val="000000"/>
+          <w:sz w:val="24"/>
+          <w:szCs w:val="24"/>
+          <w:lang w:val="en-US"/>
+        </w:rPr>
+        <w:tab/>
+      </w:r>
+      <w:r>
+        <w:rPr>
+          <w:rFonts w:ascii="Times New Roman" w:hAnsi="Times New Roman" w:cs="Times New Roman"/>
+          <w:color w:val="000000"/>
+          <w:sz w:val="24"/>
+          <w:szCs w:val="24"/>
+          <w:lang w:val="en-US"/>
+        </w:rPr>
+        <w:tab/>
+      </w:r>
+      <w:r>
+        <w:rPr>
+          <w:rFonts w:ascii="Times New Roman" w:hAnsi="Times New Roman" w:cs="Times New Roman"/>
+          <w:color w:val="000000"/>
+          <w:sz w:val="24"/>
+          <w:szCs w:val="24"/>
+          <w:lang w:val="en-US"/>
+        </w:rPr>
+        <w:tab/>
+      </w:r>
+      <w:r>
+        <w:rPr>
+          <w:rFonts w:ascii="Times New Roman" w:hAnsi="Times New Roman" w:cs="Times New Roman"/>
+          <w:color w:val="000000"/>
+          <w:sz w:val="24"/>
+          <w:szCs w:val="24"/>
+          <w:lang w:val="en-US"/>
+        </w:rPr>
+        <w:tab/>
+      </w:r>
+      <w:r>
+        <w:rPr>
+          <w:rFonts w:ascii="Times New Roman" w:hAnsi="Times New Roman" w:cs="Times New Roman"/>
+          <w:color w:val="000000"/>
+          <w:sz w:val="24"/>
+          <w:szCs w:val="24"/>
+          <w:lang w:val="en-US"/>
+        </w:rPr>
+        <w:tab/>
+      </w:r>
+      <w:r>
+        <w:rPr>
+          <w:rFonts w:ascii="Times New Roman" w:hAnsi="Times New Roman" w:cs="Times New Roman"/>
+          <w:color w:val="000000"/>
+          <w:sz w:val="24"/>
+          <w:szCs w:val="24"/>
+          <w:lang w:val="en-US"/>
+        </w:rPr>
+        <w:tab/>
+      </w:r>
+      <w:r>
+        <w:rPr>
+          <w:rFonts w:ascii="Times New Roman" w:hAnsi="Times New Roman" w:cs="Times New Roman"/>
+          <w:color w:val="000000"/>
+          <w:sz w:val="24"/>
+          <w:szCs w:val="24"/>
+          <w:lang w:val="en-US"/>
+        </w:rPr>
+        <w:t>line 4</w:t>
+      </w:r>
+    </w:p>
+    <w:p>
+      <w:pPr>
+        <w:rPr>
+          <w:rFonts w:ascii="Times New Roman" w:hAnsi="Times New Roman" w:cs="Times New Roman"/>
+          <w:color w:val="000000"/>
+          <w:sz w:val="24"/>
+          <w:szCs w:val="24"/>
+          <w:lang w:val="en-US"/>
+        </w:rPr>
+      </w:pPr>
+      <w:r>
+        <w:rPr>
+          <w:rFonts w:ascii="Times New Roman" w:hAnsi="Times New Roman" w:cs="Times New Roman"/>
+          <w:color w:val="000000"/>
+          <w:sz w:val="24"/>
+          <w:szCs w:val="24"/>
+          <w:lang w:val="en-US"/>
+        </w:rPr>
+        <w:t>= plus (</w:t>
+      </w:r>
+      <w:proofErr w:type="spellStart"/>
+      <w:r>
+        <w:rPr>
+          <w:rFonts w:ascii="Times New Roman" w:hAnsi="Times New Roman" w:cs="Times New Roman"/>
+          <w:color w:val="000000"/>
+          <w:sz w:val="24"/>
+          <w:szCs w:val="24"/>
+          <w:lang w:val="en-US"/>
+        </w:rPr>
+        <w:t>Succ</w:t>
+      </w:r>
+      <w:proofErr w:type="spellEnd"/>
+      <w:r>
+        <w:rPr>
+          <w:rFonts w:ascii="Times New Roman" w:hAnsi="Times New Roman" w:cs="Times New Roman"/>
+          <w:color w:val="000000"/>
+          <w:sz w:val="24"/>
+          <w:szCs w:val="24"/>
+          <w:lang w:val="en-US"/>
+        </w:rPr>
+        <w:t xml:space="preserve"> n) m</w:t>
+      </w:r>
+      <w:r>
+        <w:rPr>
+          <w:rFonts w:ascii="Times New Roman" w:hAnsi="Times New Roman" w:cs="Times New Roman"/>
+          <w:color w:val="000000"/>
+          <w:sz w:val="24"/>
+          <w:szCs w:val="24"/>
+          <w:lang w:val="en-US"/>
+        </w:rPr>
+        <w:tab/>
+      </w:r>
+      <w:r>
+        <w:rPr>
+          <w:rFonts w:ascii="Times New Roman" w:hAnsi="Times New Roman" w:cs="Times New Roman"/>
+          <w:color w:val="000000"/>
+          <w:sz w:val="24"/>
+          <w:szCs w:val="24"/>
+          <w:lang w:val="en-US"/>
+        </w:rPr>
+        <w:tab/>
+      </w:r>
+      <w:r>
+        <w:rPr>
+          <w:rFonts w:ascii="Times New Roman" w:hAnsi="Times New Roman" w:cs="Times New Roman"/>
+          <w:color w:val="000000"/>
+          <w:sz w:val="24"/>
+          <w:szCs w:val="24"/>
+          <w:lang w:val="en-US"/>
+        </w:rPr>
+        <w:tab/>
+      </w:r>
+      <w:r>
+        <w:rPr>
+          <w:rFonts w:ascii="Times New Roman" w:hAnsi="Times New Roman" w:cs="Times New Roman"/>
+          <w:color w:val="000000"/>
+          <w:sz w:val="24"/>
+          <w:szCs w:val="24"/>
+          <w:lang w:val="en-US"/>
+        </w:rPr>
+        <w:tab/>
+      </w:r>
+      <w:r>
+        <w:rPr>
+          <w:rFonts w:ascii="Times New Roman" w:hAnsi="Times New Roman" w:cs="Times New Roman"/>
+          <w:color w:val="000000"/>
+          <w:sz w:val="24"/>
+          <w:szCs w:val="24"/>
+          <w:lang w:val="en-US"/>
+        </w:rPr>
+        <w:tab/>
+      </w:r>
+      <w:r>
+        <w:rPr>
+          <w:rFonts w:ascii="Times New Roman" w:hAnsi="Times New Roman" w:cs="Times New Roman"/>
+          <w:color w:val="000000"/>
+          <w:sz w:val="24"/>
+          <w:szCs w:val="24"/>
+          <w:lang w:val="en-US"/>
+        </w:rPr>
+        <w:tab/>
+        <w:t>presume</w:t>
+      </w:r>
+      <w:r>
+        <w:rPr>
+          <w:rFonts w:ascii="Times New Roman" w:hAnsi="Times New Roman" w:cs="Times New Roman"/>
+          <w:color w:val="000000"/>
+          <w:sz w:val="24"/>
+          <w:szCs w:val="24"/>
+          <w:lang w:val="en-US"/>
+        </w:rPr>
+        <w:t>d</w:t>
+      </w:r>
+    </w:p>
+    <w:p>
+      <w:pPr>
+        <w:rPr>
+          <w:rFonts w:ascii="Times New Roman" w:hAnsi="Times New Roman" w:cs="Times New Roman"/>
+          <w:color w:val="000000"/>
+          <w:sz w:val="24"/>
+          <w:szCs w:val="24"/>
+          <w:lang w:val="en-US"/>
+        </w:rPr>
+      </w:pPr>
+      <w:r>
+        <w:rPr>
+          <w:rFonts w:ascii="Times New Roman" w:hAnsi="Times New Roman" w:cs="Times New Roman"/>
+          <w:color w:val="000000"/>
+          <w:sz w:val="24"/>
+          <w:szCs w:val="24"/>
+          <w:lang w:val="en-US"/>
+        </w:rPr>
+        <w:t xml:space="preserve">Therefore, </w:t>
+      </w:r>
+      <w:proofErr w:type="gramStart"/>
+      <w:r>
+        <w:rPr>
+          <w:rFonts w:ascii="Times New Roman" w:hAnsi="Times New Roman" w:cs="Times New Roman"/>
+          <w:color w:val="000000"/>
+          <w:sz w:val="24"/>
+          <w:szCs w:val="24"/>
+          <w:lang w:val="en-US"/>
+        </w:rPr>
+        <w:t>P(</w:t>
+      </w:r>
+      <w:proofErr w:type="gramEnd"/>
+      <w:r>
+        <w:rPr>
+          <w:rFonts w:ascii="Times New Roman" w:hAnsi="Times New Roman" w:cs="Times New Roman"/>
+          <w:color w:val="000000"/>
+          <w:sz w:val="24"/>
+          <w:szCs w:val="24"/>
+          <w:lang w:val="en-US"/>
+        </w:rPr>
+        <w:t xml:space="preserve">n +1). </w:t>
+      </w:r>
+      <w:r>
+        <w:rPr>
+          <w:rFonts w:ascii="Times New Roman" w:hAnsi="Times New Roman" w:cs="Times New Roman"/>
+          <w:color w:val="000000"/>
+          <w:sz w:val="24"/>
+          <w:szCs w:val="24"/>
+          <w:lang w:val="en-US"/>
+        </w:rPr>
+        <w:t xml:space="preserve">Thus </w:t>
+      </w:r>
+      <w:r>
+        <w:rPr>
+          <w:rFonts w:ascii="Times New Roman" w:hAnsi="Times New Roman" w:cs="Times New Roman"/>
+          <w:color w:val="000000"/>
+          <w:sz w:val="24"/>
+          <w:szCs w:val="24"/>
+          <w:lang w:val="en-US"/>
+        </w:rPr>
+        <w:t>P(n)</w:t>
+      </w:r>
+      <w:r>
+        <w:rPr>
+          <w:rFonts w:ascii="Times New Roman" w:hAnsi="Times New Roman" w:cs="Times New Roman"/>
+          <w:color w:val="000000"/>
+          <w:sz w:val="24"/>
+          <w:szCs w:val="24"/>
+          <w:lang w:val="en-US"/>
+        </w:rPr>
+        <w:t xml:space="preserve"> follows from the principle mathematical of induction</w:t>
+      </w:r>
+      <w:r>
+        <w:rPr>
+          <w:rFonts w:ascii="Times New Roman" w:hAnsi="Times New Roman" w:cs="Times New Roman"/>
+          <w:color w:val="000000"/>
+          <w:sz w:val="24"/>
+          <w:szCs w:val="24"/>
+          <w:lang w:val="en-US"/>
+        </w:rPr>
+        <w:t xml:space="preserve"> (HI).</w:t>
+      </w:r>
+    </w:p>
+    <w:p>
+      <w:pPr>
+        <w:rPr>
+          <w:rFonts w:ascii="Times New Roman" w:hAnsi="Times New Roman" w:cs="Times New Roman"/>
+          <w:color w:val="000000"/>
+          <w:sz w:val="24"/>
+          <w:szCs w:val="24"/>
+          <w:lang w:val="en-US"/>
+        </w:rPr>
+      </w:pPr>
+    </w:p>
+    <w:p>
+      <w:pPr>
+        <w:rPr>
+          <w:rFonts w:ascii="Times New Roman" w:hAnsi="Times New Roman" w:cs="Times New Roman"/>
+          <w:color w:val="000000"/>
+          <w:sz w:val="24"/>
+          <w:szCs w:val="24"/>
+          <w:lang w:val="en-US"/>
+        </w:rPr>
+      </w:pPr>
+    </w:p>
+    <w:p>
+      <w:pPr>
+        <w:rPr>
+          <w:rFonts w:ascii="Times New Roman" w:hAnsi="Times New Roman" w:cs="Times New Roman"/>
+          <w:color w:val="000000"/>
+          <w:sz w:val="24"/>
+          <w:szCs w:val="24"/>
+          <w:lang w:val="en-US"/>
+        </w:rPr>
+      </w:pPr>
+      <w:r>
+        <w:rPr>
+          <w:rFonts w:ascii="Times New Roman" w:hAnsi="Times New Roman" w:cs="Times New Roman"/>
+          <w:color w:val="000000"/>
+          <w:sz w:val="24"/>
+          <w:szCs w:val="24"/>
+          <w:lang w:val="en-US"/>
+        </w:rPr>
+        <w:t xml:space="preserve"> </w:t>
+      </w:r>
     </w:p>
     <w:sectPr>
       <w:pgSz w:w="12240" w:h="15840"/>

</xml_diff>